<commit_message>
First working interface with Detail View for Function execution
</commit_message>
<xml_diff>
--- a/Documentation/SQLite3 Query Live Database.docx
+++ b/Documentation/SQLite3 Query Live Database.docx
@@ -65,17 +65,7 @@
                 <w:sz w:val="20"/>
                 <w:szCs w:val="20"/>
               </w:rPr>
-              <w:t xml:space="preserve">down </w:t>
-            </w:r>
-            <w:proofErr w:type="spellStart"/>
-            <w:r>
-              <w:rPr>
-                <w:rFonts w:ascii="inherit" w:eastAsia="Times New Roman" w:hAnsi="inherit" w:cs="Arial"/>
-                <w:color w:val="242729"/>
-                <w:sz w:val="20"/>
-                <w:szCs w:val="20"/>
-              </w:rPr>
-              <w:t>vote</w:t>
+              <w:t>down vote</w:t>
             </w:r>
             <w:r>
               <w:rPr>
@@ -87,7 +77,6 @@
               </w:rPr>
               <w:t>accepted</w:t>
             </w:r>
-            <w:proofErr w:type="spellEnd"/>
           </w:p>
         </w:tc>
         <w:tc>
@@ -148,47 +137,7 @@
                 <w:sz w:val="23"/>
                 <w:szCs w:val="23"/>
               </w:rPr>
-              <w:t xml:space="preserve">I </w:t>
-            </w:r>
-            <w:proofErr w:type="gramStart"/>
-            <w:r>
-              <w:rPr>
-                <w:rFonts w:ascii="inherit" w:eastAsia="Times New Roman" w:hAnsi="inherit" w:cs="Arial"/>
-                <w:color w:val="242729"/>
-                <w:sz w:val="23"/>
-                <w:szCs w:val="23"/>
-              </w:rPr>
-              <w:t>haven't</w:t>
-            </w:r>
-            <w:proofErr w:type="gramEnd"/>
-            <w:r>
-              <w:rPr>
-                <w:rFonts w:ascii="inherit" w:eastAsia="Times New Roman" w:hAnsi="inherit" w:cs="Arial"/>
-                <w:color w:val="242729"/>
-                <w:sz w:val="23"/>
-                <w:szCs w:val="23"/>
-              </w:rPr>
-              <w:t xml:space="preserve"> found any way to do that in Android Studio, but I access the </w:t>
-            </w:r>
-            <w:proofErr w:type="spellStart"/>
-            <w:r>
-              <w:rPr>
-                <w:rFonts w:ascii="inherit" w:eastAsia="Times New Roman" w:hAnsi="inherit" w:cs="Arial"/>
-                <w:color w:val="242729"/>
-                <w:sz w:val="23"/>
-                <w:szCs w:val="23"/>
-              </w:rPr>
-              <w:t>db</w:t>
-            </w:r>
-            <w:proofErr w:type="spellEnd"/>
-            <w:r>
-              <w:rPr>
-                <w:rFonts w:ascii="inherit" w:eastAsia="Times New Roman" w:hAnsi="inherit" w:cs="Arial"/>
-                <w:color w:val="242729"/>
-                <w:sz w:val="23"/>
-                <w:szCs w:val="23"/>
-              </w:rPr>
-              <w:t xml:space="preserve"> with a remote shell instead of pulling the file each time.</w:t>
+              <w:t>I haven't found any way to do that in Android Studio, but I access the db with a remote shell instead of pulling the file each time.</w:t>
             </w:r>
           </w:p>
           <w:p>
@@ -266,7 +215,6 @@
               </w:rPr>
               <w:t>2- Enter the command </w:t>
             </w:r>
-            <w:proofErr w:type="spellStart"/>
             <w:r>
               <w:rPr>
                 <w:rFonts w:ascii="Consolas" w:eastAsia="Times New Roman" w:hAnsi="Consolas" w:cs="Courier New"/>
@@ -276,19 +224,7 @@
                 <w:bdr w:val="none" w:sz="0" w:space="0" w:color="auto" w:frame="1"/>
                 <w:shd w:val="clear" w:color="auto" w:fill="EFF0F1"/>
               </w:rPr>
-              <w:t>adb</w:t>
-            </w:r>
-            <w:proofErr w:type="spellEnd"/>
-            <w:r>
-              <w:rPr>
-                <w:rFonts w:ascii="Consolas" w:eastAsia="Times New Roman" w:hAnsi="Consolas" w:cs="Courier New"/>
-                <w:color w:val="242729"/>
-                <w:sz w:val="20"/>
-                <w:szCs w:val="20"/>
-                <w:bdr w:val="none" w:sz="0" w:space="0" w:color="auto" w:frame="1"/>
-                <w:shd w:val="clear" w:color="auto" w:fill="EFF0F1"/>
-              </w:rPr>
-              <w:t xml:space="preserve"> devices</w:t>
+              <w:t>adb devices</w:t>
             </w:r>
             <w:r>
               <w:rPr>
@@ -438,31 +374,7 @@
                 <w:bdr w:val="none" w:sz="0" w:space="0" w:color="auto" w:frame="1"/>
                 <w:shd w:val="clear" w:color="auto" w:fill="EFF0F1"/>
               </w:rPr>
-              <w:t>emulator-</w:t>
-            </w:r>
-            <w:proofErr w:type="spellStart"/>
-            <w:r>
-              <w:rPr>
-                <w:rFonts w:ascii="inherit" w:eastAsia="Times New Roman" w:hAnsi="inherit" w:cs="Courier New"/>
-                <w:color w:val="303336"/>
-                <w:sz w:val="20"/>
-                <w:szCs w:val="20"/>
-                <w:bdr w:val="none" w:sz="0" w:space="0" w:color="auto" w:frame="1"/>
-                <w:shd w:val="clear" w:color="auto" w:fill="EFF0F1"/>
-              </w:rPr>
-              <w:t>xxxx</w:t>
-            </w:r>
-            <w:proofErr w:type="spellEnd"/>
-            <w:r>
-              <w:rPr>
-                <w:rFonts w:ascii="inherit" w:eastAsia="Times New Roman" w:hAnsi="inherit" w:cs="Courier New"/>
-                <w:color w:val="303336"/>
-                <w:sz w:val="20"/>
-                <w:szCs w:val="20"/>
-                <w:bdr w:val="none" w:sz="0" w:space="0" w:color="auto" w:frame="1"/>
-                <w:shd w:val="clear" w:color="auto" w:fill="EFF0F1"/>
-              </w:rPr>
-              <w:t xml:space="preserve">   device</w:t>
+              <w:t>emulator-xxxx   device</w:t>
             </w:r>
           </w:p>
           <w:p>
@@ -525,31 +437,7 @@
                 <w:bdr w:val="none" w:sz="0" w:space="0" w:color="auto" w:frame="1"/>
                 <w:shd w:val="clear" w:color="auto" w:fill="EFF0F1"/>
               </w:rPr>
-              <w:t>C:\Android\adt-bundle-windows-x86_64\sdk\platform-tools&gt;adb -s emulator-</w:t>
-            </w:r>
-            <w:proofErr w:type="spellStart"/>
-            <w:r>
-              <w:rPr>
-                <w:rFonts w:ascii="inherit" w:eastAsia="Times New Roman" w:hAnsi="inherit" w:cs="Courier New"/>
-                <w:color w:val="303336"/>
-                <w:sz w:val="20"/>
-                <w:szCs w:val="20"/>
-                <w:bdr w:val="none" w:sz="0" w:space="0" w:color="auto" w:frame="1"/>
-                <w:shd w:val="clear" w:color="auto" w:fill="EFF0F1"/>
-              </w:rPr>
-              <w:t>xxxx</w:t>
-            </w:r>
-            <w:proofErr w:type="spellEnd"/>
-            <w:r>
-              <w:rPr>
-                <w:rFonts w:ascii="inherit" w:eastAsia="Times New Roman" w:hAnsi="inherit" w:cs="Courier New"/>
-                <w:color w:val="303336"/>
-                <w:sz w:val="20"/>
-                <w:szCs w:val="20"/>
-                <w:bdr w:val="none" w:sz="0" w:space="0" w:color="auto" w:frame="1"/>
-                <w:shd w:val="clear" w:color="auto" w:fill="EFF0F1"/>
-              </w:rPr>
-              <w:t xml:space="preserve"> shell</w:t>
+              <w:t>C:\Android\adt-bundle-windows-x86_64\sdk\platform-tools&gt;adb -s emulator-xxxx shell</w:t>
             </w:r>
           </w:p>
           <w:p>
@@ -677,27 +565,7 @@
                 <w:sz w:val="23"/>
                 <w:szCs w:val="23"/>
               </w:rPr>
-              <w:t xml:space="preserve">4b- Navigate to the folder containing your </w:t>
-            </w:r>
-            <w:proofErr w:type="spellStart"/>
-            <w:r>
-              <w:rPr>
-                <w:rFonts w:ascii="inherit" w:eastAsia="Times New Roman" w:hAnsi="inherit" w:cs="Arial"/>
-                <w:color w:val="242729"/>
-                <w:sz w:val="23"/>
-                <w:szCs w:val="23"/>
-              </w:rPr>
-              <w:t>db</w:t>
-            </w:r>
-            <w:proofErr w:type="spellEnd"/>
-            <w:r>
-              <w:rPr>
-                <w:rFonts w:ascii="inherit" w:eastAsia="Times New Roman" w:hAnsi="inherit" w:cs="Arial"/>
-                <w:color w:val="242729"/>
-                <w:sz w:val="23"/>
-                <w:szCs w:val="23"/>
-              </w:rPr>
-              <w:t xml:space="preserve"> file:</w:t>
+              <w:t>4b- Navigate to the folder containing your db file:</w:t>
             </w:r>
           </w:p>
           <w:p>
@@ -793,27 +661,7 @@
                 <w:sz w:val="23"/>
                 <w:szCs w:val="23"/>
               </w:rPr>
-              <w:t xml:space="preserve">5- run sqlite3 to connect to your </w:t>
-            </w:r>
-            <w:proofErr w:type="spellStart"/>
-            <w:r>
-              <w:rPr>
-                <w:rFonts w:ascii="inherit" w:eastAsia="Times New Roman" w:hAnsi="inherit" w:cs="Arial"/>
-                <w:color w:val="242729"/>
-                <w:sz w:val="23"/>
-                <w:szCs w:val="23"/>
-              </w:rPr>
-              <w:t>db</w:t>
-            </w:r>
-            <w:proofErr w:type="spellEnd"/>
-            <w:r>
-              <w:rPr>
-                <w:rFonts w:ascii="inherit" w:eastAsia="Times New Roman" w:hAnsi="inherit" w:cs="Arial"/>
-                <w:color w:val="242729"/>
-                <w:sz w:val="23"/>
-                <w:szCs w:val="23"/>
-              </w:rPr>
-              <w:t>:</w:t>
+              <w:t>5- run sqlite3 to connect to your db:</w:t>
             </w:r>
           </w:p>
           <w:p>
@@ -855,45 +703,8 @@
                 <w:bdr w:val="none" w:sz="0" w:space="0" w:color="auto" w:frame="1"/>
                 <w:shd w:val="clear" w:color="auto" w:fill="EFF0F1"/>
               </w:rPr>
-              <w:t>sqlite3 &lt;your-</w:t>
-            </w:r>
-            <w:proofErr w:type="spellStart"/>
-            <w:r>
-              <w:rPr>
-                <w:rFonts w:ascii="inherit" w:eastAsia="Times New Roman" w:hAnsi="inherit" w:cs="Courier New"/>
-                <w:color w:val="303336"/>
-                <w:sz w:val="20"/>
-                <w:szCs w:val="20"/>
-                <w:bdr w:val="none" w:sz="0" w:space="0" w:color="auto" w:frame="1"/>
-                <w:shd w:val="clear" w:color="auto" w:fill="EFF0F1"/>
-              </w:rPr>
-              <w:t>db</w:t>
-            </w:r>
-            <w:proofErr w:type="spellEnd"/>
-            <w:r>
-              <w:rPr>
-                <w:rFonts w:ascii="inherit" w:eastAsia="Times New Roman" w:hAnsi="inherit" w:cs="Courier New"/>
-                <w:color w:val="303336"/>
-                <w:sz w:val="20"/>
-                <w:szCs w:val="20"/>
-                <w:bdr w:val="none" w:sz="0" w:space="0" w:color="auto" w:frame="1"/>
-                <w:shd w:val="clear" w:color="auto" w:fill="EFF0F1"/>
-              </w:rPr>
-              <w:t>-name&gt;.</w:t>
-            </w:r>
-            <w:proofErr w:type="spellStart"/>
-            <w:r>
-              <w:rPr>
-                <w:rFonts w:ascii="inherit" w:eastAsia="Times New Roman" w:hAnsi="inherit" w:cs="Courier New"/>
-                <w:color w:val="303336"/>
-                <w:sz w:val="20"/>
-                <w:szCs w:val="20"/>
-                <w:bdr w:val="none" w:sz="0" w:space="0" w:color="auto" w:frame="1"/>
-                <w:shd w:val="clear" w:color="auto" w:fill="EFF0F1"/>
-              </w:rPr>
-              <w:t>db</w:t>
-            </w:r>
-            <w:proofErr w:type="spellEnd"/>
+              <w:t>sqlite3 &lt;your-db-name&gt;.db</w:t>
+            </w:r>
           </w:p>
           <w:p>
             <w:pPr>
@@ -913,27 +724,7 @@
                 <w:sz w:val="23"/>
                 <w:szCs w:val="23"/>
               </w:rPr>
-              <w:t xml:space="preserve">6- run sqlite3 commands that you like </w:t>
-            </w:r>
-            <w:proofErr w:type="spellStart"/>
-            <w:r>
-              <w:rPr>
-                <w:rFonts w:ascii="inherit" w:eastAsia="Times New Roman" w:hAnsi="inherit" w:cs="Arial"/>
-                <w:color w:val="242729"/>
-                <w:sz w:val="23"/>
-                <w:szCs w:val="23"/>
-              </w:rPr>
-              <w:t>eg</w:t>
-            </w:r>
-            <w:proofErr w:type="spellEnd"/>
-            <w:r>
-              <w:rPr>
-                <w:rFonts w:ascii="inherit" w:eastAsia="Times New Roman" w:hAnsi="inherit" w:cs="Arial"/>
-                <w:color w:val="242729"/>
-                <w:sz w:val="23"/>
-                <w:szCs w:val="23"/>
-              </w:rPr>
-              <w:t>:</w:t>
+              <w:t>6- run sqlite3 commands that you like eg:</w:t>
             </w:r>
           </w:p>
           <w:p>
@@ -1092,22 +883,8 @@
                 <w:sz w:val="32"/>
                 <w:szCs w:val="32"/>
               </w:rPr>
-              <w:t xml:space="preserve">SQLite </w:t>
-            </w:r>
-            <w:proofErr w:type="spellStart"/>
-            <w:r>
-              <w:rPr>
-                <w:rFonts w:ascii="inherit" w:eastAsia="Times New Roman" w:hAnsi="inherit" w:cs="Arial"/>
-                <w:b/>
-                <w:bCs/>
-                <w:color w:val="242729"/>
-                <w:kern w:val="36"/>
-                <w:sz w:val="32"/>
-                <w:szCs w:val="32"/>
-              </w:rPr>
-              <w:t>cheatsheet</w:t>
-            </w:r>
-            <w:proofErr w:type="spellEnd"/>
+              <w:t>SQLite cheatsheet</w:t>
+            </w:r>
           </w:p>
           <w:p>
             <w:pPr>
@@ -1265,21 +1042,8 @@
                 <w:bdr w:val="none" w:sz="0" w:space="0" w:color="auto" w:frame="1"/>
                 <w:shd w:val="clear" w:color="auto" w:fill="EFF0F1"/>
               </w:rPr>
-              <w:t xml:space="preserve">.schema </w:t>
-            </w:r>
-            <w:proofErr w:type="spellStart"/>
-            <w:r>
-              <w:rPr>
-                <w:rFonts w:ascii="inherit" w:eastAsia="Times New Roman" w:hAnsi="inherit" w:cs="Courier New"/>
-                <w:color w:val="303336"/>
-                <w:sz w:val="20"/>
-                <w:szCs w:val="20"/>
-                <w:bdr w:val="none" w:sz="0" w:space="0" w:color="auto" w:frame="1"/>
-                <w:shd w:val="clear" w:color="auto" w:fill="EFF0F1"/>
-              </w:rPr>
-              <w:t>tablename</w:t>
-            </w:r>
-            <w:proofErr w:type="spellEnd"/>
+              <w:t>.schema tablename</w:t>
+            </w:r>
           </w:p>
           <w:p>
             <w:pPr>
@@ -1347,31 +1111,7 @@
                 <w:bdr w:val="none" w:sz="0" w:space="0" w:color="auto" w:frame="1"/>
                 <w:shd w:val="clear" w:color="auto" w:fill="EFF0F1"/>
               </w:rPr>
-              <w:t xml:space="preserve">SELECT * FROM </w:t>
-            </w:r>
-            <w:proofErr w:type="spellStart"/>
-            <w:r>
-              <w:rPr>
-                <w:rFonts w:ascii="inherit" w:eastAsia="Times New Roman" w:hAnsi="inherit" w:cs="Courier New"/>
-                <w:color w:val="303336"/>
-                <w:sz w:val="20"/>
-                <w:szCs w:val="20"/>
-                <w:bdr w:val="none" w:sz="0" w:space="0" w:color="auto" w:frame="1"/>
-                <w:shd w:val="clear" w:color="auto" w:fill="EFF0F1"/>
-              </w:rPr>
-              <w:t>tablename</w:t>
-            </w:r>
-            <w:proofErr w:type="spellEnd"/>
-            <w:r>
-              <w:rPr>
-                <w:rFonts w:ascii="inherit" w:eastAsia="Times New Roman" w:hAnsi="inherit" w:cs="Courier New"/>
-                <w:color w:val="303336"/>
-                <w:sz w:val="20"/>
-                <w:szCs w:val="20"/>
-                <w:bdr w:val="none" w:sz="0" w:space="0" w:color="auto" w:frame="1"/>
-                <w:shd w:val="clear" w:color="auto" w:fill="EFF0F1"/>
-              </w:rPr>
-              <w:t>;</w:t>
+              <w:t>SELECT * FROM tablename;</w:t>
             </w:r>
           </w:p>
           <w:p>
@@ -1446,10 +1186,25 @@
         </w:tc>
       </w:tr>
     </w:tbl>
+    <w:p/>
     <w:p>
+      <w:r>
+        <w:t>Management studio tool</w:t>
+      </w:r>
       <w:bookmarkStart w:id="0" w:name="_GoBack"/>
       <w:bookmarkEnd w:id="0"/>
     </w:p>
+    <w:p>
+      <w:hyperlink r:id="rId6" w:history="1">
+        <w:r>
+          <w:rPr>
+            <w:rStyle w:val="Hyperlink"/>
+          </w:rPr>
+          <w:t>https://www.sqlite.org/download.html</w:t>
+        </w:r>
+      </w:hyperlink>
+    </w:p>
+    <w:p/>
     <w:sectPr>
       <w:pgSz w:w="12240" w:h="15840"/>
       <w:pgMar w:top="1440" w:right="1440" w:bottom="1440" w:left="1440" w:header="720" w:footer="720" w:gutter="0"/>
@@ -2067,7 +1822,6 @@
     <w:name w:val="Hyperlink"/>
     <w:basedOn w:val="DefaultParagraphFont"/>
     <w:uiPriority w:val="99"/>
-    <w:semiHidden/>
     <w:unhideWhenUsed/>
     <w:rsid w:val="00E55633"/>
     <w:rPr>

</xml_diff>